<commit_message>
Description du modèle du domaine ajoutée.
</commit_message>
<xml_diff>
--- a/Dossiers/Dossier d'analyse.docx
+++ b/Dossiers/Dossier d'analyse.docx
@@ -179,6 +179,7 @@
         <w:t>réalisation de l’horoscope pour un client</w:t>
       </w:r>
     </w:p>
+    <w:p/>
     <w:p>
       <w:pPr>
         <w:pStyle w:val="Heading1"/>
@@ -257,11 +258,24 @@
     </w:p>
     <w:p>
       <w:pPr>
+        <w:jc w:val="center"/>
+        <w:rPr>
+          <w:i/>
+          <w:sz w:val="18"/>
+        </w:rPr>
+      </w:pPr>
+      <w:r>
+        <w:rPr>
+          <w:i/>
+          <w:sz w:val="18"/>
+        </w:rPr>
+        <w:t>Note sur le schéma : bien que les traits sont confondus par l’outil de schéma, il n’y pas de lien direct entre Médium et PrédictionAmour</w:t>
+      </w:r>
+    </w:p>
+    <w:p>
+      <w:pPr>
         <w:jc w:val="left"/>
       </w:pPr>
-      <w:r>
-        <w:t>Description</w:t>
-      </w:r>
     </w:p>
     <w:p>
       <w:pPr>
@@ -272,18 +286,170 @@
       <w:pPr>
         <w:jc w:val="left"/>
       </w:pPr>
-      <w:proofErr w:type="spellStart"/>
-      <w:r>
-        <w:t>Br</w:t>
-      </w:r>
-      <w:proofErr w:type="spellEnd"/>
-    </w:p>
-    <w:p>
-      <w:pPr>
+      <w:r>
+        <w:t>Nous retrouvons ainsi les principaux objets métier :</w:t>
+      </w:r>
+    </w:p>
+    <w:p>
+      <w:pPr>
+        <w:pStyle w:val="ListParagraph"/>
+        <w:numPr>
+          <w:ilvl w:val="0"/>
+          <w:numId w:val="4"/>
+        </w:numPr>
         <w:jc w:val="left"/>
       </w:pPr>
       <w:r>
-        <w:br w:type="page"/>
+        <w:t>les clients, de la société, s’inscrivent en donnant un certain nombre de détail, et on calcule leur signe astrologique</w:t>
+      </w:r>
+      <w:r>
+        <w:t xml:space="preserve"> (</w:t>
+      </w:r>
+      <w:r>
+        <w:t xml:space="preserve">stockés dans une table séparée, avec notamment les jours de début et de fin </w:t>
+      </w:r>
+      <w:r>
+        <w:t>des périodes)</w:t>
+      </w:r>
+    </w:p>
+    <w:p>
+      <w:pPr>
+        <w:pStyle w:val="ListParagraph"/>
+        <w:numPr>
+          <w:ilvl w:val="0"/>
+          <w:numId w:val="4"/>
+        </w:numPr>
+        <w:jc w:val="left"/>
+      </w:pPr>
+      <w:r>
+        <w:t>les employés de la société se voient affecter des clients à gérer</w:t>
+      </w:r>
+    </w:p>
+    <w:p>
+      <w:pPr>
+        <w:pStyle w:val="ListParagraph"/>
+        <w:numPr>
+          <w:ilvl w:val="0"/>
+          <w:numId w:val="4"/>
+        </w:numPr>
+        <w:jc w:val="left"/>
+      </w:pPr>
+      <w:r>
+        <w:t>le client choisir un ou plusieurs médium</w:t>
+      </w:r>
+      <w:r>
+        <w:t>(s)</w:t>
+      </w:r>
+      <w:r>
+        <w:t xml:space="preserve"> favori</w:t>
+      </w:r>
+      <w:r>
+        <w:t>(</w:t>
+      </w:r>
+      <w:r>
+        <w:t>s</w:t>
+      </w:r>
+      <w:r>
+        <w:t>)</w:t>
+      </w:r>
+    </w:p>
+    <w:p>
+      <w:pPr>
+        <w:pStyle w:val="ListParagraph"/>
+        <w:numPr>
+          <w:ilvl w:val="0"/>
+          <w:numId w:val="4"/>
+        </w:numPr>
+        <w:jc w:val="left"/>
+      </w:pPr>
+      <w:r>
+        <w:t>un de ces médiums réalise</w:t>
+      </w:r>
+      <w:r>
+        <w:t>, pour un client, un horoscope</w:t>
+      </w:r>
+    </w:p>
+    <w:p>
+      <w:pPr>
+        <w:pStyle w:val="ListParagraph"/>
+        <w:numPr>
+          <w:ilvl w:val="0"/>
+          <w:numId w:val="4"/>
+        </w:numPr>
+        <w:jc w:val="left"/>
+      </w:pPr>
+      <w:r>
+        <w:t>un horoscope est composé de prédictions, à savoir une prédiction amour, une santé et une travail</w:t>
+      </w:r>
+    </w:p>
+    <w:p>
+      <w:pPr>
+        <w:jc w:val="left"/>
+      </w:pPr>
+    </w:p>
+    <w:p>
+      <w:pPr>
+        <w:jc w:val="left"/>
+      </w:pPr>
+    </w:p>
+    <w:p>
+      <w:pPr>
+        <w:jc w:val="left"/>
+      </w:pPr>
+      <w:r>
+        <w:t>Dans notre modélisation, nous avons fait plusieurs choix :</w:t>
+      </w:r>
+    </w:p>
+    <w:p>
+      <w:pPr>
+        <w:pStyle w:val="ListParagraph"/>
+        <w:numPr>
+          <w:ilvl w:val="0"/>
+          <w:numId w:val="5"/>
+        </w:numPr>
+        <w:jc w:val="left"/>
+      </w:pPr>
+      <w:r>
+        <w:t>utiliser une classe Prédiction, dont héritent trois fils, permet une meilleure réutilisation du code</w:t>
+      </w:r>
+    </w:p>
+    <w:p>
+      <w:pPr>
+        <w:pStyle w:val="ListParagraph"/>
+        <w:numPr>
+          <w:ilvl w:val="0"/>
+          <w:numId w:val="5"/>
+        </w:numPr>
+        <w:jc w:val="left"/>
+      </w:pPr>
+      <w:r>
+        <w:t>stocker l’association horoscope &lt;&gt; client, navigable dans les 2 sens : bien que le besoin n’ai pas été exprimé dans le cahier des charges, il peut être utile de lister tous les horoscopes réalisés pour un client</w:t>
+      </w:r>
+    </w:p>
+    <w:p>
+      <w:pPr>
+        <w:pStyle w:val="ListParagraph"/>
+        <w:numPr>
+          <w:ilvl w:val="0"/>
+          <w:numId w:val="5"/>
+        </w:numPr>
+        <w:jc w:val="left"/>
+      </w:pPr>
+      <w:r>
+        <w:t>stocker la date de réalisation d’un horoscope, qui pourrait être utile pour les impressions par exemple</w:t>
+      </w:r>
+    </w:p>
+    <w:p>
+      <w:pPr>
+        <w:pStyle w:val="ListParagraph"/>
+        <w:numPr>
+          <w:ilvl w:val="0"/>
+          <w:numId w:val="5"/>
+        </w:numPr>
+        <w:jc w:val="left"/>
+      </w:pPr>
+      <w:r>
+        <w:t>un employé, pour se connecter, en plus de son numéro, fournit un mot de passe. Il est utile pour être sûr de sécuriser l’application Web, ouverte à tous dans le cas d’un extranet, et être sur de l’identité de la personne connectée sur l’application client fenêtré</w:t>
       </w:r>
     </w:p>
     <w:p>
@@ -291,7 +457,28 @@
         <w:pStyle w:val="Heading1"/>
       </w:pPr>
       <w:r>
-        <w:lastRenderedPageBreak/>
+        <w:t>Contraintes et règles de gestion métier</w:t>
+      </w:r>
+    </w:p>
+    <w:p/>
+    <w:p>
+      <w:r>
+        <w:t>Les contrôles de surface concernant la validité des données entrées (formation correcte des adresses emails par exemple) doivent être pris en charge par l’IHM. La date de naissance n’est pas contrôlée, elle peut être supérieur à la date actuelle, néanmoins elle ne posera pas de problème pour le calcul du signe astrologique associé.</w:t>
+      </w:r>
+    </w:p>
+    <w:p/>
+    <w:p>
+      <w:bookmarkStart w:id="0" w:name="_GoBack"/>
+      <w:bookmarkEnd w:id="0"/>
+      <w:r>
+        <w:t xml:space="preserve">Une règle de gestion concernant l’assignement de l’employé au client lors de sa création a été définie. En effet, l’employé possédant le moins de clients sera associé lors de l’enregistrement par le service client d’un nouveau client. Cette assignation se fait de manière automatique. </w:t>
+      </w:r>
+    </w:p>
+    <w:p>
+      <w:pPr>
+        <w:pStyle w:val="Heading1"/>
+      </w:pPr>
+      <w:r>
         <w:t>Description des services</w:t>
       </w:r>
     </w:p>
@@ -330,19 +517,11 @@
       <w:r>
         <w:t xml:space="preserve">Fonction associée : </w:t>
       </w:r>
-      <w:proofErr w:type="spellStart"/>
       <w:r>
         <w:rPr>
           <w:i/>
         </w:rPr>
-        <w:t>createClient</w:t>
-      </w:r>
-      <w:proofErr w:type="spellEnd"/>
-      <w:r>
-        <w:rPr>
-          <w:i/>
-        </w:rPr>
-        <w:t>(…)</w:t>
+        <w:t>createClient(…)</w:t>
       </w:r>
     </w:p>
     <w:p>
@@ -383,22 +562,12 @@
       <w:r>
         <w:t xml:space="preserve">Fonction associée : </w:t>
       </w:r>
-      <w:proofErr w:type="spellStart"/>
-      <w:proofErr w:type="gramStart"/>
       <w:r>
         <w:rPr>
           <w:i/>
         </w:rPr>
-        <w:t>updateClient</w:t>
-      </w:r>
-      <w:proofErr w:type="spellEnd"/>
-      <w:r>
-        <w:rPr>
-          <w:i/>
-        </w:rPr>
-        <w:t>(</w:t>
-      </w:r>
-      <w:proofErr w:type="gramEnd"/>
+        <w:t>updateClient(</w:t>
+      </w:r>
       <w:r>
         <w:rPr>
           <w:i/>
@@ -432,41 +601,11 @@
       <w:r>
         <w:t xml:space="preserve">Fonction associée : </w:t>
       </w:r>
-      <w:proofErr w:type="spellStart"/>
-      <w:proofErr w:type="gramStart"/>
       <w:r>
         <w:rPr>
           <w:i/>
         </w:rPr>
-        <w:t>deleteClient</w:t>
-      </w:r>
-      <w:proofErr w:type="spellEnd"/>
-      <w:r>
-        <w:rPr>
-          <w:i/>
-        </w:rPr>
-        <w:t>(</w:t>
-      </w:r>
-      <w:proofErr w:type="gramEnd"/>
-      <w:r>
-        <w:rPr>
-          <w:i/>
-        </w:rPr>
-        <w:t xml:space="preserve">Client </w:t>
-      </w:r>
-      <w:proofErr w:type="spellStart"/>
-      <w:r>
-        <w:rPr>
-          <w:i/>
-        </w:rPr>
-        <w:t>leClient</w:t>
-      </w:r>
-      <w:proofErr w:type="spellEnd"/>
-      <w:r>
-        <w:rPr>
-          <w:i/>
-        </w:rPr>
-        <w:t>)</w:t>
+        <w:t>deleteClient(Client leClient)</w:t>
       </w:r>
     </w:p>
     <w:p>
@@ -504,19 +643,11 @@
       <w:r>
         <w:t xml:space="preserve">Fonction associée : </w:t>
       </w:r>
-      <w:proofErr w:type="spellStart"/>
       <w:r>
         <w:rPr>
           <w:i/>
         </w:rPr>
-        <w:t>createHoroscope</w:t>
-      </w:r>
-      <w:proofErr w:type="spellEnd"/>
-      <w:r>
-        <w:rPr>
-          <w:i/>
-        </w:rPr>
-        <w:t>(…)</w:t>
+        <w:t>createHoroscope(…)</w:t>
       </w:r>
     </w:p>
     <w:p>
@@ -530,27 +661,17 @@
       <w:r>
         <w:t>Des méthodes de récupération d’entités (</w:t>
       </w:r>
-      <w:proofErr w:type="spellStart"/>
-      <w:proofErr w:type="gramStart"/>
       <w:r>
         <w:rPr>
           <w:i/>
         </w:rPr>
         <w:t>getAllClients</w:t>
       </w:r>
-      <w:proofErr w:type="spellEnd"/>
       <w:r>
         <w:rPr>
           <w:i/>
         </w:rPr>
-        <w:t>(</w:t>
-      </w:r>
-      <w:proofErr w:type="gramEnd"/>
-      <w:r>
-        <w:rPr>
-          <w:i/>
-        </w:rPr>
-        <w:t>)</w:t>
+        <w:t>()</w:t>
       </w:r>
       <w:r>
         <w:rPr>
@@ -558,14 +679,12 @@
         </w:rPr>
         <w:t xml:space="preserve">, </w:t>
       </w:r>
-      <w:proofErr w:type="spellStart"/>
       <w:r>
         <w:rPr>
           <w:i/>
         </w:rPr>
         <w:t>getAllMediums</w:t>
       </w:r>
-      <w:proofErr w:type="spellEnd"/>
       <w:r>
         <w:rPr>
           <w:i/>
@@ -576,16 +695,8 @@
         <w:rPr>
           <w:i/>
         </w:rPr>
-        <w:t xml:space="preserve">, </w:t>
-      </w:r>
-      <w:proofErr w:type="spellStart"/>
-      <w:r>
-        <w:rPr>
-          <w:i/>
-        </w:rPr>
-        <w:t>getPrediction</w:t>
-      </w:r>
-      <w:proofErr w:type="spellEnd"/>
+        <w:t>, getPrediction</w:t>
+      </w:r>
       <w:r>
         <w:rPr>
           <w:i/>
@@ -596,16 +707,8 @@
         <w:rPr>
           <w:i/>
         </w:rPr>
-        <w:t xml:space="preserve">, </w:t>
-      </w:r>
-      <w:proofErr w:type="spellStart"/>
-      <w:r>
-        <w:rPr>
-          <w:i/>
-        </w:rPr>
-        <w:t>retrieveClient</w:t>
-      </w:r>
-      <w:proofErr w:type="spellEnd"/>
+        <w:t>, retrieveClient</w:t>
+      </w:r>
       <w:r>
         <w:rPr>
           <w:i/>
@@ -657,27 +760,11 @@
       <w:r>
         <w:t xml:space="preserve"> Fonction associée : </w:t>
       </w:r>
-      <w:proofErr w:type="spellStart"/>
-      <w:proofErr w:type="gramStart"/>
       <w:r>
         <w:rPr>
           <w:i/>
         </w:rPr>
-        <w:t>getDetailsHoroscope</w:t>
-      </w:r>
-      <w:proofErr w:type="spellEnd"/>
-      <w:r>
-        <w:rPr>
-          <w:i/>
-        </w:rPr>
-        <w:t>(</w:t>
-      </w:r>
-      <w:proofErr w:type="gramEnd"/>
-      <w:r>
-        <w:rPr>
-          <w:i/>
-        </w:rPr>
-        <w:t>…)</w:t>
+        <w:t>getDetailsHoroscope(…)</w:t>
       </w:r>
     </w:p>
     <w:p>
@@ -689,13 +776,8 @@
         </w:numPr>
       </w:pPr>
       <w:r>
-        <w:t xml:space="preserve">Des méthodes privées présentées dans la </w:t>
-      </w:r>
-      <w:proofErr w:type="spellStart"/>
-      <w:r>
-        <w:t>javadoc</w:t>
-      </w:r>
-      <w:proofErr w:type="spellEnd"/>
+        <w:t>Des méthodes privées présentées dans la javadoc</w:t>
+      </w:r>
       <w:r>
         <w:t xml:space="preserve"> et utilisées </w:t>
       </w:r>
@@ -714,14 +796,12 @@
       <w:r>
         <w:t xml:space="preserve">De plus, un certain nombre de services existent afin de remplir la base de données initialement. Ces services, présent dans la classe </w:t>
       </w:r>
-      <w:proofErr w:type="spellStart"/>
       <w:r>
         <w:rPr>
           <w:i/>
         </w:rPr>
         <w:t>PreparerBD</w:t>
       </w:r>
-      <w:proofErr w:type="spellEnd"/>
       <w:r>
         <w:t xml:space="preserve"> n’ont pas pour but d’être réutilisé</w:t>
       </w:r>
@@ -730,43 +810,6 @@
       </w:r>
       <w:r>
         <w:t xml:space="preserve"> dans l’application.</w:t>
-      </w:r>
-    </w:p>
-    <w:p>
-      <w:pPr>
-        <w:pStyle w:val="Heading1"/>
-      </w:pPr>
-      <w:r>
-        <w:t>Contraintes et règles de gestion métier</w:t>
-      </w:r>
-    </w:p>
-    <w:p/>
-    <w:p>
-      <w:r>
-        <w:tab/>
-      </w:r>
-      <w:r>
-        <w:t>Les contrôles de surface concernant la validité des données entrées (formation correcte des adresses emails</w:t>
-      </w:r>
-      <w:r>
-        <w:t xml:space="preserve"> par exemple</w:t>
-      </w:r>
-      <w:r>
-        <w:t>) doivent être pris en charge par l’IHM.</w:t>
-      </w:r>
-      <w:r>
-        <w:t xml:space="preserve"> La date de naissance n’est pas contrôlée, elle peut être supérieur à la date actuelle, néanmoins elle ne posera pas de problème pour le calcul du signe astrologique associé.</w:t>
-      </w:r>
-    </w:p>
-    <w:p>
-      <w:r>
-        <w:tab/>
-      </w:r>
-      <w:r>
-        <w:t>Une règle de gestion concernant l’assignement de l’employé au client lors de sa création a été définie. En effet, l’employé possédant le moins de clients sera associé lors de l’enregistrement par le service client d’un nouveau client.</w:t>
-      </w:r>
-      <w:r>
-        <w:t xml:space="preserve"> Cette assignation se fait de manière automatique. </w:t>
       </w:r>
     </w:p>
     <w:p>
@@ -1020,12 +1063,7 @@
         <w:t>, se composant d’une connexion avec le numéro d’employé et</w:t>
       </w:r>
       <w:r>
-        <w:t xml:space="preserve"> listant les différents clien</w:t>
-      </w:r>
-      <w:bookmarkStart w:id="0" w:name="_GoBack"/>
-      <w:bookmarkEnd w:id="0"/>
-      <w:r>
-        <w:t>ts</w:t>
+        <w:t xml:space="preserve"> listant les différents clients</w:t>
       </w:r>
       <w:r>
         <w:t>.</w:t>
@@ -1602,11 +1640,9 @@
                               <w:pPr>
                                 <w:jc w:val="center"/>
                               </w:pPr>
-                              <w:proofErr w:type="spellStart"/>
                               <w:r>
                                 <w:t>Employe</w:t>
                               </w:r>
-                              <w:proofErr w:type="spellEnd"/>
                             </w:p>
                             <w:p>
                               <w:pPr>
@@ -1675,11 +1711,9 @@
                         <w:pPr>
                           <w:jc w:val="center"/>
                         </w:pPr>
-                        <w:proofErr w:type="spellStart"/>
                         <w:r>
                           <w:t>Employe</w:t>
                         </w:r>
-                        <w:proofErr w:type="spellEnd"/>
                       </w:p>
                       <w:p>
                         <w:pPr>
@@ -3123,15 +3157,7 @@
         </w:numPr>
       </w:pPr>
       <w:r>
-        <w:t xml:space="preserve">La couche service est représentée par les classes Service et </w:t>
-      </w:r>
-      <w:proofErr w:type="spellStart"/>
-      <w:r>
-        <w:t>PreparerBD</w:t>
-      </w:r>
-      <w:proofErr w:type="spellEnd"/>
-      <w:r>
-        <w:t>.</w:t>
+        <w:t>La couche service est représentée par les classes Service et PreparerBD.</w:t>
       </w:r>
     </w:p>
     <w:p>
@@ -3336,6 +3362,232 @@
     </w:lvl>
   </w:abstractNum>
   <w:abstractNum w:abstractNumId="1">
+    <w:nsid w:val="26485572"/>
+    <w:multiLevelType w:val="hybridMultilevel"/>
+    <w:tmpl w:val="90CC54FE"/>
+    <w:lvl w:ilvl="0" w:tplc="04090001">
+      <w:start w:val="1"/>
+      <w:numFmt w:val="bullet"/>
+      <w:lvlText w:val=""/>
+      <w:lvlJc w:val="left"/>
+      <w:pPr>
+        <w:ind w:left="720" w:hanging="360"/>
+      </w:pPr>
+      <w:rPr>
+        <w:rFonts w:ascii="Symbol" w:hAnsi="Symbol" w:hint="default"/>
+      </w:rPr>
+    </w:lvl>
+    <w:lvl w:ilvl="1" w:tplc="04090003" w:tentative="1">
+      <w:start w:val="1"/>
+      <w:numFmt w:val="bullet"/>
+      <w:lvlText w:val="o"/>
+      <w:lvlJc w:val="left"/>
+      <w:pPr>
+        <w:ind w:left="1440" w:hanging="360"/>
+      </w:pPr>
+      <w:rPr>
+        <w:rFonts w:ascii="Courier New" w:hAnsi="Courier New" w:hint="default"/>
+      </w:rPr>
+    </w:lvl>
+    <w:lvl w:ilvl="2" w:tplc="04090005" w:tentative="1">
+      <w:start w:val="1"/>
+      <w:numFmt w:val="bullet"/>
+      <w:lvlText w:val=""/>
+      <w:lvlJc w:val="left"/>
+      <w:pPr>
+        <w:ind w:left="2160" w:hanging="360"/>
+      </w:pPr>
+      <w:rPr>
+        <w:rFonts w:ascii="Wingdings" w:hAnsi="Wingdings" w:hint="default"/>
+      </w:rPr>
+    </w:lvl>
+    <w:lvl w:ilvl="3" w:tplc="04090001" w:tentative="1">
+      <w:start w:val="1"/>
+      <w:numFmt w:val="bullet"/>
+      <w:lvlText w:val=""/>
+      <w:lvlJc w:val="left"/>
+      <w:pPr>
+        <w:ind w:left="2880" w:hanging="360"/>
+      </w:pPr>
+      <w:rPr>
+        <w:rFonts w:ascii="Symbol" w:hAnsi="Symbol" w:hint="default"/>
+      </w:rPr>
+    </w:lvl>
+    <w:lvl w:ilvl="4" w:tplc="04090003" w:tentative="1">
+      <w:start w:val="1"/>
+      <w:numFmt w:val="bullet"/>
+      <w:lvlText w:val="o"/>
+      <w:lvlJc w:val="left"/>
+      <w:pPr>
+        <w:ind w:left="3600" w:hanging="360"/>
+      </w:pPr>
+      <w:rPr>
+        <w:rFonts w:ascii="Courier New" w:hAnsi="Courier New" w:hint="default"/>
+      </w:rPr>
+    </w:lvl>
+    <w:lvl w:ilvl="5" w:tplc="04090005" w:tentative="1">
+      <w:start w:val="1"/>
+      <w:numFmt w:val="bullet"/>
+      <w:lvlText w:val=""/>
+      <w:lvlJc w:val="left"/>
+      <w:pPr>
+        <w:ind w:left="4320" w:hanging="360"/>
+      </w:pPr>
+      <w:rPr>
+        <w:rFonts w:ascii="Wingdings" w:hAnsi="Wingdings" w:hint="default"/>
+      </w:rPr>
+    </w:lvl>
+    <w:lvl w:ilvl="6" w:tplc="04090001" w:tentative="1">
+      <w:start w:val="1"/>
+      <w:numFmt w:val="bullet"/>
+      <w:lvlText w:val=""/>
+      <w:lvlJc w:val="left"/>
+      <w:pPr>
+        <w:ind w:left="5040" w:hanging="360"/>
+      </w:pPr>
+      <w:rPr>
+        <w:rFonts w:ascii="Symbol" w:hAnsi="Symbol" w:hint="default"/>
+      </w:rPr>
+    </w:lvl>
+    <w:lvl w:ilvl="7" w:tplc="04090003" w:tentative="1">
+      <w:start w:val="1"/>
+      <w:numFmt w:val="bullet"/>
+      <w:lvlText w:val="o"/>
+      <w:lvlJc w:val="left"/>
+      <w:pPr>
+        <w:ind w:left="5760" w:hanging="360"/>
+      </w:pPr>
+      <w:rPr>
+        <w:rFonts w:ascii="Courier New" w:hAnsi="Courier New" w:hint="default"/>
+      </w:rPr>
+    </w:lvl>
+    <w:lvl w:ilvl="8" w:tplc="04090005" w:tentative="1">
+      <w:start w:val="1"/>
+      <w:numFmt w:val="bullet"/>
+      <w:lvlText w:val=""/>
+      <w:lvlJc w:val="left"/>
+      <w:pPr>
+        <w:ind w:left="6480" w:hanging="360"/>
+      </w:pPr>
+      <w:rPr>
+        <w:rFonts w:ascii="Wingdings" w:hAnsi="Wingdings" w:hint="default"/>
+      </w:rPr>
+    </w:lvl>
+  </w:abstractNum>
+  <w:abstractNum w:abstractNumId="2">
+    <w:nsid w:val="283D575F"/>
+    <w:multiLevelType w:val="hybridMultilevel"/>
+    <w:tmpl w:val="34F4EDD2"/>
+    <w:lvl w:ilvl="0" w:tplc="04090001">
+      <w:start w:val="1"/>
+      <w:numFmt w:val="bullet"/>
+      <w:lvlText w:val=""/>
+      <w:lvlJc w:val="left"/>
+      <w:pPr>
+        <w:ind w:left="720" w:hanging="360"/>
+      </w:pPr>
+      <w:rPr>
+        <w:rFonts w:ascii="Symbol" w:hAnsi="Symbol" w:hint="default"/>
+      </w:rPr>
+    </w:lvl>
+    <w:lvl w:ilvl="1" w:tplc="04090003" w:tentative="1">
+      <w:start w:val="1"/>
+      <w:numFmt w:val="bullet"/>
+      <w:lvlText w:val="o"/>
+      <w:lvlJc w:val="left"/>
+      <w:pPr>
+        <w:ind w:left="1440" w:hanging="360"/>
+      </w:pPr>
+      <w:rPr>
+        <w:rFonts w:ascii="Courier New" w:hAnsi="Courier New" w:hint="default"/>
+      </w:rPr>
+    </w:lvl>
+    <w:lvl w:ilvl="2" w:tplc="04090005" w:tentative="1">
+      <w:start w:val="1"/>
+      <w:numFmt w:val="bullet"/>
+      <w:lvlText w:val=""/>
+      <w:lvlJc w:val="left"/>
+      <w:pPr>
+        <w:ind w:left="2160" w:hanging="360"/>
+      </w:pPr>
+      <w:rPr>
+        <w:rFonts w:ascii="Wingdings" w:hAnsi="Wingdings" w:hint="default"/>
+      </w:rPr>
+    </w:lvl>
+    <w:lvl w:ilvl="3" w:tplc="04090001" w:tentative="1">
+      <w:start w:val="1"/>
+      <w:numFmt w:val="bullet"/>
+      <w:lvlText w:val=""/>
+      <w:lvlJc w:val="left"/>
+      <w:pPr>
+        <w:ind w:left="2880" w:hanging="360"/>
+      </w:pPr>
+      <w:rPr>
+        <w:rFonts w:ascii="Symbol" w:hAnsi="Symbol" w:hint="default"/>
+      </w:rPr>
+    </w:lvl>
+    <w:lvl w:ilvl="4" w:tplc="04090003" w:tentative="1">
+      <w:start w:val="1"/>
+      <w:numFmt w:val="bullet"/>
+      <w:lvlText w:val="o"/>
+      <w:lvlJc w:val="left"/>
+      <w:pPr>
+        <w:ind w:left="3600" w:hanging="360"/>
+      </w:pPr>
+      <w:rPr>
+        <w:rFonts w:ascii="Courier New" w:hAnsi="Courier New" w:hint="default"/>
+      </w:rPr>
+    </w:lvl>
+    <w:lvl w:ilvl="5" w:tplc="04090005" w:tentative="1">
+      <w:start w:val="1"/>
+      <w:numFmt w:val="bullet"/>
+      <w:lvlText w:val=""/>
+      <w:lvlJc w:val="left"/>
+      <w:pPr>
+        <w:ind w:left="4320" w:hanging="360"/>
+      </w:pPr>
+      <w:rPr>
+        <w:rFonts w:ascii="Wingdings" w:hAnsi="Wingdings" w:hint="default"/>
+      </w:rPr>
+    </w:lvl>
+    <w:lvl w:ilvl="6" w:tplc="04090001" w:tentative="1">
+      <w:start w:val="1"/>
+      <w:numFmt w:val="bullet"/>
+      <w:lvlText w:val=""/>
+      <w:lvlJc w:val="left"/>
+      <w:pPr>
+        <w:ind w:left="5040" w:hanging="360"/>
+      </w:pPr>
+      <w:rPr>
+        <w:rFonts w:ascii="Symbol" w:hAnsi="Symbol" w:hint="default"/>
+      </w:rPr>
+    </w:lvl>
+    <w:lvl w:ilvl="7" w:tplc="04090003" w:tentative="1">
+      <w:start w:val="1"/>
+      <w:numFmt w:val="bullet"/>
+      <w:lvlText w:val="o"/>
+      <w:lvlJc w:val="left"/>
+      <w:pPr>
+        <w:ind w:left="5760" w:hanging="360"/>
+      </w:pPr>
+      <w:rPr>
+        <w:rFonts w:ascii="Courier New" w:hAnsi="Courier New" w:hint="default"/>
+      </w:rPr>
+    </w:lvl>
+    <w:lvl w:ilvl="8" w:tplc="04090005" w:tentative="1">
+      <w:start w:val="1"/>
+      <w:numFmt w:val="bullet"/>
+      <w:lvlText w:val=""/>
+      <w:lvlJc w:val="left"/>
+      <w:pPr>
+        <w:ind w:left="6480" w:hanging="360"/>
+      </w:pPr>
+      <w:rPr>
+        <w:rFonts w:ascii="Wingdings" w:hAnsi="Wingdings" w:hint="default"/>
+      </w:rPr>
+    </w:lvl>
+  </w:abstractNum>
+  <w:abstractNum w:abstractNumId="3">
     <w:nsid w:val="2A011EF5"/>
     <w:multiLevelType w:val="hybridMultilevel"/>
     <w:tmpl w:val="BFD60702"/>
@@ -3448,7 +3700,7 @@
       </w:rPr>
     </w:lvl>
   </w:abstractNum>
-  <w:abstractNum w:abstractNumId="2">
+  <w:abstractNum w:abstractNumId="4">
     <w:nsid w:val="7B412FCB"/>
     <w:multiLevelType w:val="hybridMultilevel"/>
     <w:tmpl w:val="65FC070A"/>
@@ -3562,13 +3814,19 @@
     </w:lvl>
   </w:abstractNum>
   <w:num w:numId="1">
-    <w:abstractNumId w:val="2"/>
+    <w:abstractNumId w:val="4"/>
   </w:num>
   <w:num w:numId="2">
-    <w:abstractNumId w:val="1"/>
+    <w:abstractNumId w:val="3"/>
   </w:num>
   <w:num w:numId="3">
     <w:abstractNumId w:val="0"/>
+  </w:num>
+  <w:num w:numId="4">
+    <w:abstractNumId w:val="2"/>
+  </w:num>
+  <w:num w:numId="5">
+    <w:abstractNumId w:val="1"/>
   </w:num>
 </w:numbering>
 </file>

</xml_diff>

<commit_message>
Rajoutés diagrammes de classe dans le dossier d'analyse. Relu.
</commit_message>
<xml_diff>
--- a/Dossiers/Dossier d'analyse.docx
+++ b/Dossiers/Dossier d'analyse.docx
@@ -449,27 +449,58 @@
         <w:jc w:val="left"/>
       </w:pPr>
       <w:r>
-        <w:t>un employé, pour se connecter, en plus de son numéro, fournit un mot de passe. Il est utile pour être sûr de sécuriser l’application Web, ouverte à tous dans le cas d’un extranet, et être sur de l’identité de la personne connectée sur l’application client fenêtré</w:t>
-      </w:r>
-    </w:p>
-    <w:p>
-      <w:pPr>
-        <w:pStyle w:val="Heading1"/>
-      </w:pPr>
-      <w:r>
-        <w:t>Contraintes et règles de gestion métier</w:t>
-      </w:r>
-    </w:p>
-    <w:p/>
-    <w:p>
-      <w:r>
-        <w:t>Les contrôles de surface concernant la validité des données entrées (formation correcte des adresses emails par exemple) doivent être pris en charge par l’IHM. La date de naissance n’est pas contrôlée, elle peut être supérieur à la date actuelle, néanmoins elle ne posera pas de problème pour le calcul du signe astrologique associé.</w:t>
-      </w:r>
-    </w:p>
-    <w:p/>
-    <w:p>
+        <w:t>un employé, pour se connecter, en plus de son numéro, fournit un mot d</w:t>
+      </w:r>
+      <w:r>
+        <w:t>e passe. Il est utile pour</w:t>
+      </w:r>
+      <w:r>
+        <w:t xml:space="preserve"> sécuriser l’application Web, ouverte à tous dans le cas d’un extranet, et être </w:t>
+      </w:r>
+      <w:r>
+        <w:t>certain</w:t>
+      </w:r>
+      <w:r>
+        <w:t xml:space="preserve"> de l’identité de la personne connectée sur l’application client fenêtré</w:t>
+      </w:r>
       <w:bookmarkStart w:id="0" w:name="_GoBack"/>
       <w:bookmarkEnd w:id="0"/>
+    </w:p>
+    <w:p>
+      <w:pPr>
+        <w:jc w:val="left"/>
+      </w:pPr>
+    </w:p>
+    <w:p>
+      <w:pPr>
+        <w:jc w:val="left"/>
+        <w:rPr>
+          <w:i/>
+        </w:rPr>
+      </w:pPr>
+      <w:r>
+        <w:rPr>
+          <w:i/>
+        </w:rPr>
+        <w:t>Diagrammes de classe complets en annexe</w:t>
+      </w:r>
+    </w:p>
+    <w:p>
+      <w:pPr>
+        <w:pStyle w:val="Heading1"/>
+      </w:pPr>
+      <w:r>
+        <w:t>Contraintes et règles de gestion métier</w:t>
+      </w:r>
+    </w:p>
+    <w:p/>
+    <w:p>
+      <w:r>
+        <w:t>Les contrôles de surface concernant la validité des données entrées (formation correcte des adresses emails par exemple) doivent être pris en charge par l’IHM. La date de naissance n’est pas contrôlée, elle peut être supérieur à la date actuelle, néanmoins elle ne posera pas de problème pour le calcul du signe astrologique associé.</w:t>
+      </w:r>
+    </w:p>
+    <w:p/>
+    <w:p>
       <w:r>
         <w:t xml:space="preserve">Une règle de gestion concernant l’assignement de l’employé au client lors de sa création a été définie. En effet, l’employé possédant le moins de clients sera associé lors de l’enregistrement par le service client d’un nouveau client. Cette assignation se fait de manière automatique. </w:t>
       </w:r>
@@ -840,7 +871,7 @@
     <w:p/>
     <w:p>
       <w:pPr>
-        <w:jc w:val="center"/>
+        <w:jc w:val="left"/>
       </w:pPr>
       <w:r>
         <w:rPr>
@@ -907,7 +938,10 @@
         <w:t xml:space="preserve">Voici le diagramme de séquence concernant la fonctionnalité de réalisation d’un horoscope. </w:t>
       </w:r>
       <w:r>
-        <w:t xml:space="preserve">La granularité concernant les notes est très </w:t>
+        <w:t xml:space="preserve">La granularité </w:t>
+      </w:r>
+      <w:r>
+        <w:t xml:space="preserve">concernant les notes est très </w:t>
       </w:r>
       <w:r>
         <w:t>fine</w:t>
@@ -3184,8 +3218,242 @@
         <w:t>La couche DAO est composée des objets métiers suffixés par –Dao.</w:t>
       </w:r>
     </w:p>
+    <w:p>
+      <w:pPr>
+        <w:pStyle w:val="Heading1"/>
+      </w:pPr>
+      <w:r>
+        <w:t>Annexe</w:t>
+      </w:r>
+      <w:r>
+        <w:t>s</w:t>
+      </w:r>
+    </w:p>
+    <w:p>
+      <w:pPr>
+        <w:pStyle w:val="Heading2"/>
+      </w:pPr>
+      <w:r>
+        <w:t>Annexe 1- Diagramme de classe des classes « utilitaires »</w:t>
+      </w:r>
+    </w:p>
+    <w:p>
+      <w:r>
+        <w:rPr>
+          <w:noProof/>
+          <w:lang w:val="en-US"/>
+        </w:rPr>
+        <w:drawing>
+          <wp:anchor distT="0" distB="0" distL="114300" distR="114300" simplePos="0" relativeHeight="251703296" behindDoc="0" locked="0" layoutInCell="1" allowOverlap="1" wp14:anchorId="4D0F964D" wp14:editId="120184A2">
+            <wp:simplePos x="0" y="0"/>
+            <wp:positionH relativeFrom="margin">
+              <wp:align>center</wp:align>
+            </wp:positionH>
+            <wp:positionV relativeFrom="paragraph">
+              <wp:posOffset>309245</wp:posOffset>
+            </wp:positionV>
+            <wp:extent cx="7201535" cy="3863340"/>
+            <wp:effectExtent l="0" t="0" r="12065" b="0"/>
+            <wp:wrapTopAndBottom/>
+            <wp:docPr id="5" name="Picture 5"/>
+            <wp:cNvGraphicFramePr>
+              <a:graphicFrameLocks xmlns:a="http://schemas.openxmlformats.org/drawingml/2006/main" noChangeAspect="1"/>
+            </wp:cNvGraphicFramePr>
+            <a:graphic xmlns:a="http://schemas.openxmlformats.org/drawingml/2006/main">
+              <a:graphicData uri="http://schemas.openxmlformats.org/drawingml/2006/picture">
+                <pic:pic xmlns:pic="http://schemas.openxmlformats.org/drawingml/2006/picture">
+                  <pic:nvPicPr>
+                    <pic:cNvPr id="0" name="Util Diagram.png"/>
+                    <pic:cNvPicPr/>
+                  </pic:nvPicPr>
+                  <pic:blipFill>
+                    <a:blip r:embed="rId12">
+                      <a:extLst>
+                        <a:ext uri="{28A0092B-C50C-407E-A947-70E740481C1C}">
+                          <a14:useLocalDpi xmlns:a14="http://schemas.microsoft.com/office/drawing/2010/main" val="0"/>
+                        </a:ext>
+                      </a:extLst>
+                    </a:blip>
+                    <a:stretch>
+                      <a:fillRect/>
+                    </a:stretch>
+                  </pic:blipFill>
+                  <pic:spPr>
+                    <a:xfrm>
+                      <a:off x="0" y="0"/>
+                      <a:ext cx="7201535" cy="3863340"/>
+                    </a:xfrm>
+                    <a:prstGeom prst="rect">
+                      <a:avLst/>
+                    </a:prstGeom>
+                  </pic:spPr>
+                </pic:pic>
+              </a:graphicData>
+            </a:graphic>
+            <wp14:sizeRelH relativeFrom="page">
+              <wp14:pctWidth>0</wp14:pctWidth>
+            </wp14:sizeRelH>
+            <wp14:sizeRelV relativeFrom="page">
+              <wp14:pctHeight>0</wp14:pctHeight>
+            </wp14:sizeRelV>
+          </wp:anchor>
+        </w:drawing>
+      </w:r>
+    </w:p>
+    <w:p>
+      <w:pPr>
+        <w:pStyle w:val="Heading2"/>
+        <w:rPr>
+          <w:sz w:val="4"/>
+          <w:szCs w:val="4"/>
+        </w:rPr>
+      </w:pPr>
+    </w:p>
+    <w:p>
+      <w:pPr>
+        <w:pStyle w:val="Heading2"/>
+      </w:pPr>
+      <w:r>
+        <w:rPr>
+          <w:noProof/>
+          <w:lang w:val="en-US"/>
+        </w:rPr>
+        <w:drawing>
+          <wp:anchor distT="0" distB="0" distL="114300" distR="114300" simplePos="0" relativeHeight="251704320" behindDoc="0" locked="0" layoutInCell="1" allowOverlap="1" wp14:anchorId="51530566" wp14:editId="5ECE9176">
+            <wp:simplePos x="0" y="0"/>
+            <wp:positionH relativeFrom="margin">
+              <wp:align>center</wp:align>
+            </wp:positionH>
+            <wp:positionV relativeFrom="paragraph">
+              <wp:posOffset>492125</wp:posOffset>
+            </wp:positionV>
+            <wp:extent cx="7437755" cy="4086860"/>
+            <wp:effectExtent l="0" t="0" r="4445" b="2540"/>
+            <wp:wrapTopAndBottom/>
+            <wp:docPr id="7" name="Picture 7"/>
+            <wp:cNvGraphicFramePr>
+              <a:graphicFrameLocks xmlns:a="http://schemas.openxmlformats.org/drawingml/2006/main" noChangeAspect="1"/>
+            </wp:cNvGraphicFramePr>
+            <a:graphic xmlns:a="http://schemas.openxmlformats.org/drawingml/2006/main">
+              <a:graphicData uri="http://schemas.openxmlformats.org/drawingml/2006/picture">
+                <pic:pic xmlns:pic="http://schemas.openxmlformats.org/drawingml/2006/picture">
+                  <pic:nvPicPr>
+                    <pic:cNvPr id="0" name="Dao Diagram.png"/>
+                    <pic:cNvPicPr/>
+                  </pic:nvPicPr>
+                  <pic:blipFill>
+                    <a:blip r:embed="rId13">
+                      <a:extLst>
+                        <a:ext uri="{28A0092B-C50C-407E-A947-70E740481C1C}">
+                          <a14:useLocalDpi xmlns:a14="http://schemas.microsoft.com/office/drawing/2010/main" val="0"/>
+                        </a:ext>
+                      </a:extLst>
+                    </a:blip>
+                    <a:stretch>
+                      <a:fillRect/>
+                    </a:stretch>
+                  </pic:blipFill>
+                  <pic:spPr>
+                    <a:xfrm>
+                      <a:off x="0" y="0"/>
+                      <a:ext cx="7437755" cy="4086860"/>
+                    </a:xfrm>
+                    <a:prstGeom prst="rect">
+                      <a:avLst/>
+                    </a:prstGeom>
+                  </pic:spPr>
+                </pic:pic>
+              </a:graphicData>
+            </a:graphic>
+            <wp14:sizeRelH relativeFrom="page">
+              <wp14:pctWidth>0</wp14:pctWidth>
+            </wp14:sizeRelH>
+            <wp14:sizeRelV relativeFrom="page">
+              <wp14:pctHeight>0</wp14:pctHeight>
+            </wp14:sizeRelV>
+          </wp:anchor>
+        </w:drawing>
+      </w:r>
+      <w:r>
+        <w:t>Annexe 2 – Diagramme des classes DAO</w:t>
+      </w:r>
+    </w:p>
+    <w:p>
+      <w:pPr>
+        <w:pStyle w:val="Heading2"/>
+      </w:pPr>
+    </w:p>
+    <w:p>
+      <w:pPr>
+        <w:pStyle w:val="Heading2"/>
+      </w:pPr>
+      <w:r>
+        <w:rPr>
+          <w:noProof/>
+          <w:lang w:val="en-US"/>
+        </w:rPr>
+        <w:drawing>
+          <wp:anchor distT="0" distB="0" distL="114300" distR="114300" simplePos="0" relativeHeight="251705344" behindDoc="0" locked="0" layoutInCell="1" allowOverlap="1" wp14:anchorId="4F375D71" wp14:editId="3985BA65">
+            <wp:simplePos x="0" y="0"/>
+            <wp:positionH relativeFrom="margin">
+              <wp:align>center</wp:align>
+            </wp:positionH>
+            <wp:positionV relativeFrom="paragraph">
+              <wp:posOffset>725805</wp:posOffset>
+            </wp:positionV>
+            <wp:extent cx="7325995" cy="4343400"/>
+            <wp:effectExtent l="0" t="0" r="0" b="0"/>
+            <wp:wrapTopAndBottom/>
+            <wp:docPr id="13" name="Picture 13"/>
+            <wp:cNvGraphicFramePr>
+              <a:graphicFrameLocks xmlns:a="http://schemas.openxmlformats.org/drawingml/2006/main" noChangeAspect="1"/>
+            </wp:cNvGraphicFramePr>
+            <a:graphic xmlns:a="http://schemas.openxmlformats.org/drawingml/2006/main">
+              <a:graphicData uri="http://schemas.openxmlformats.org/drawingml/2006/picture">
+                <pic:pic xmlns:pic="http://schemas.openxmlformats.org/drawingml/2006/picture">
+                  <pic:nvPicPr>
+                    <pic:cNvPr id="0" name="Java Class Diagram.png"/>
+                    <pic:cNvPicPr/>
+                  </pic:nvPicPr>
+                  <pic:blipFill>
+                    <a:blip r:embed="rId14">
+                      <a:extLst>
+                        <a:ext uri="{28A0092B-C50C-407E-A947-70E740481C1C}">
+                          <a14:useLocalDpi xmlns:a14="http://schemas.microsoft.com/office/drawing/2010/main" val="0"/>
+                        </a:ext>
+                      </a:extLst>
+                    </a:blip>
+                    <a:stretch>
+                      <a:fillRect/>
+                    </a:stretch>
+                  </pic:blipFill>
+                  <pic:spPr>
+                    <a:xfrm>
+                      <a:off x="0" y="0"/>
+                      <a:ext cx="7325995" cy="4343400"/>
+                    </a:xfrm>
+                    <a:prstGeom prst="rect">
+                      <a:avLst/>
+                    </a:prstGeom>
+                  </pic:spPr>
+                </pic:pic>
+              </a:graphicData>
+            </a:graphic>
+            <wp14:sizeRelH relativeFrom="page">
+              <wp14:pctWidth>0</wp14:pctWidth>
+            </wp14:sizeRelH>
+            <wp14:sizeRelV relativeFrom="page">
+              <wp14:pctHeight>0</wp14:pctHeight>
+            </wp14:sizeRelV>
+          </wp:anchor>
+        </w:drawing>
+      </w:r>
+      <w:r>
+        <w:t>Annexe 3 – Diagrammes des classes métier</w:t>
+      </w:r>
+    </w:p>
     <w:sectPr>
-      <w:headerReference w:type="default" r:id="rId12"/>
+      <w:headerReference w:type="default" r:id="rId15"/>
       <w:pgSz w:w="11900" w:h="16840"/>
       <w:pgMar w:top="720" w:right="720" w:bottom="720" w:left="720" w:header="708" w:footer="708" w:gutter="0"/>
       <w:cols w:space="708"/>
@@ -4016,6 +4284,30 @@
       <w:color w:val="345A8A" w:themeColor="accent1" w:themeShade="B5"/>
       <w:sz w:val="32"/>
       <w:szCs w:val="32"/>
+    </w:rPr>
+  </w:style>
+  <w:style w:type="paragraph" w:styleId="Heading2">
+    <w:name w:val="heading 2"/>
+    <w:basedOn w:val="Normal"/>
+    <w:next w:val="Normal"/>
+    <w:link w:val="Heading2Char"/>
+    <w:uiPriority w:val="9"/>
+    <w:unhideWhenUsed/>
+    <w:qFormat/>
+    <w:rsid w:val="00C635D7"/>
+    <w:pPr>
+      <w:keepNext/>
+      <w:keepLines/>
+      <w:spacing w:before="200"/>
+      <w:outlineLvl w:val="1"/>
+    </w:pPr>
+    <w:rPr>
+      <w:rFonts w:eastAsiaTheme="majorEastAsia" w:cstheme="majorBidi"/>
+      <w:b/>
+      <w:bCs/>
+      <w:color w:val="4F81BD" w:themeColor="accent1"/>
+      <w:sz w:val="26"/>
+      <w:szCs w:val="26"/>
     </w:rPr>
   </w:style>
   <w:style w:type="character" w:default="1" w:styleId="DefaultParagraphFont">
@@ -4233,6 +4525,21 @@
       <w:szCs w:val="18"/>
     </w:rPr>
   </w:style>
+  <w:style w:type="character" w:customStyle="1" w:styleId="Heading2Char">
+    <w:name w:val="Heading 2 Char"/>
+    <w:basedOn w:val="DefaultParagraphFont"/>
+    <w:link w:val="Heading2"/>
+    <w:uiPriority w:val="9"/>
+    <w:rsid w:val="00C635D7"/>
+    <w:rPr>
+      <w:rFonts w:asciiTheme="majorHAnsi" w:eastAsiaTheme="majorEastAsia" w:hAnsiTheme="majorHAnsi" w:cstheme="majorBidi"/>
+      <w:b/>
+      <w:bCs/>
+      <w:color w:val="4F81BD" w:themeColor="accent1"/>
+      <w:sz w:val="26"/>
+      <w:szCs w:val="26"/>
+    </w:rPr>
+  </w:style>
 </w:styles>
 </file>
 
@@ -4421,6 +4728,30 @@
       <w:color w:val="345A8A" w:themeColor="accent1" w:themeShade="B5"/>
       <w:sz w:val="32"/>
       <w:szCs w:val="32"/>
+    </w:rPr>
+  </w:style>
+  <w:style w:type="paragraph" w:styleId="Heading2">
+    <w:name w:val="heading 2"/>
+    <w:basedOn w:val="Normal"/>
+    <w:next w:val="Normal"/>
+    <w:link w:val="Heading2Char"/>
+    <w:uiPriority w:val="9"/>
+    <w:unhideWhenUsed/>
+    <w:qFormat/>
+    <w:rsid w:val="00C635D7"/>
+    <w:pPr>
+      <w:keepNext/>
+      <w:keepLines/>
+      <w:spacing w:before="200"/>
+      <w:outlineLvl w:val="1"/>
+    </w:pPr>
+    <w:rPr>
+      <w:rFonts w:eastAsiaTheme="majorEastAsia" w:cstheme="majorBidi"/>
+      <w:b/>
+      <w:bCs/>
+      <w:color w:val="4F81BD" w:themeColor="accent1"/>
+      <w:sz w:val="26"/>
+      <w:szCs w:val="26"/>
     </w:rPr>
   </w:style>
   <w:style w:type="character" w:default="1" w:styleId="DefaultParagraphFont">
@@ -4636,6 +4967,21 @@
       <w:color w:val="4F81BD" w:themeColor="accent1"/>
       <w:sz w:val="18"/>
       <w:szCs w:val="18"/>
+    </w:rPr>
+  </w:style>
+  <w:style w:type="character" w:customStyle="1" w:styleId="Heading2Char">
+    <w:name w:val="Heading 2 Char"/>
+    <w:basedOn w:val="DefaultParagraphFont"/>
+    <w:link w:val="Heading2"/>
+    <w:uiPriority w:val="9"/>
+    <w:rsid w:val="00C635D7"/>
+    <w:rPr>
+      <w:rFonts w:asciiTheme="majorHAnsi" w:eastAsiaTheme="majorEastAsia" w:hAnsiTheme="majorHAnsi" w:cstheme="majorBidi"/>
+      <w:b/>
+      <w:bCs/>
+      <w:color w:val="4F81BD" w:themeColor="accent1"/>
+      <w:sz w:val="26"/>
+      <w:szCs w:val="26"/>
     </w:rPr>
   </w:style>
 </w:styles>

</xml_diff>